<commit_message>
binary search tree and invert binary tree
</commit_message>
<xml_diff>
--- a/tree/binary_search_tree.docx
+++ b/tree/binary_search_tree.docx
@@ -960,394 +960,392 @@
           <w:rFonts w:ascii="Arial Unicode MS" w:eastAsia="Arial Unicode MS" w:hAnsi="Arial Unicode MS" w:cs="Arial Unicode MS"/>
         </w:rPr>
         <w:tab/>
-      </w:r>
-      <w:r>
-        <w:rPr>
-          <w:rFonts w:ascii="Arial Unicode MS" w:eastAsia="Arial Unicode MS" w:hAnsi="Arial Unicode MS" w:cs="Arial Unicode MS"/>
-        </w:rPr>
-        <w:t>current.right_c</w:t>
+        <w:t>current.right_child = Node(value)</w:t>
+      </w:r>
+    </w:p>
+    <w:p>
+      <w:pPr>
+        <w:pBdr>
+          <w:top w:val="nil"/>
+          <w:left w:val="nil"/>
+          <w:bottom w:val="nil"/>
+          <w:right w:val="nil"/>
+          <w:between w:val="nil"/>
+        </w:pBdr>
+        <w:rPr>
+          <w:rFonts w:ascii="Arial Unicode MS" w:eastAsia="Arial Unicode MS" w:hAnsi="Arial Unicode MS" w:cs="Arial Unicode MS"/>
+        </w:rPr>
+      </w:pPr>
+      <w:r>
+        <w:rPr>
+          <w:rFonts w:ascii="Arial Unicode MS" w:eastAsia="Arial Unicode MS" w:hAnsi="Arial Unicode MS" w:cs="Arial Unicode MS"/>
+        </w:rPr>
+        <w:tab/>
+      </w:r>
+      <w:r>
+        <w:rPr>
+          <w:rFonts w:ascii="Arial Unicode MS" w:eastAsia="Arial Unicode MS" w:hAnsi="Arial Unicode MS" w:cs="Arial Unicode MS"/>
+        </w:rPr>
+        <w:tab/>
+      </w:r>
+      <w:r>
+        <w:rPr>
+          <w:rFonts w:ascii="Arial Unicode MS" w:eastAsia="Arial Unicode MS" w:hAnsi="Arial Unicode MS" w:cs="Arial Unicode MS"/>
+        </w:rPr>
+        <w:tab/>
+      </w:r>
+      <w:r>
+        <w:rPr>
+          <w:rFonts w:ascii="Arial Unicode MS" w:eastAsia="Arial Unicode MS" w:hAnsi="Arial Unicode MS" w:cs="Arial Unicode MS"/>
+        </w:rPr>
+        <w:tab/>
+      </w:r>
+      <w:r>
+        <w:rPr>
+          <w:rFonts w:ascii="Arial Unicode MS" w:eastAsia="Arial Unicode MS" w:hAnsi="Arial Unicode MS" w:cs="Arial Unicode MS"/>
+        </w:rPr>
+        <w:tab/>
+      </w:r>
+      <w:r>
+        <w:rPr>
+          <w:rFonts w:ascii="Arial Unicode MS" w:eastAsia="Arial Unicode MS" w:hAnsi="Arial Unicode MS" w:cs="Arial Unicode MS"/>
+        </w:rPr>
+        <w:tab/>
+        <w:t>break</w:t>
+      </w:r>
+    </w:p>
+    <w:p>
+      <w:pPr>
+        <w:pBdr>
+          <w:top w:val="nil"/>
+          <w:left w:val="nil"/>
+          <w:bottom w:val="nil"/>
+          <w:right w:val="nil"/>
+          <w:between w:val="nil"/>
+        </w:pBdr>
+        <w:rPr>
+          <w:rFonts w:ascii="Arial Unicode MS" w:eastAsia="Arial Unicode MS" w:hAnsi="Arial Unicode MS" w:cs="Arial Unicode MS"/>
+        </w:rPr>
+      </w:pPr>
+      <w:r>
+        <w:rPr>
+          <w:rFonts w:ascii="Arial Unicode MS" w:eastAsia="Arial Unicode MS" w:hAnsi="Arial Unicode MS" w:cs="Arial Unicode MS"/>
+        </w:rPr>
+        <w:tab/>
+      </w:r>
+      <w:r>
+        <w:rPr>
+          <w:rFonts w:ascii="Arial Unicode MS" w:eastAsia="Arial Unicode MS" w:hAnsi="Arial Unicode MS" w:cs="Arial Unicode MS"/>
+        </w:rPr>
+        <w:tab/>
+      </w:r>
+      <w:r>
+        <w:rPr>
+          <w:rFonts w:ascii="Arial Unicode MS" w:eastAsia="Arial Unicode MS" w:hAnsi="Arial Unicode MS" w:cs="Arial Unicode MS"/>
+        </w:rPr>
+        <w:tab/>
+      </w:r>
+      <w:r>
+        <w:rPr>
+          <w:rFonts w:ascii="Arial Unicode MS" w:eastAsia="Arial Unicode MS" w:hAnsi="Arial Unicode MS" w:cs="Arial Unicode MS"/>
+        </w:rPr>
+        <w:tab/>
+        <w:t>else:</w:t>
+      </w:r>
+    </w:p>
+    <w:p>
+      <w:pPr>
+        <w:pBdr>
+          <w:top w:val="nil"/>
+          <w:left w:val="nil"/>
+          <w:bottom w:val="nil"/>
+          <w:right w:val="nil"/>
+          <w:between w:val="nil"/>
+        </w:pBdr>
+        <w:rPr>
+          <w:rFonts w:ascii="Arial Unicode MS" w:eastAsia="Arial Unicode MS" w:hAnsi="Arial Unicode MS" w:cs="Arial Unicode MS"/>
+        </w:rPr>
+      </w:pPr>
+      <w:r>
+        <w:rPr>
+          <w:rFonts w:ascii="Arial Unicode MS" w:eastAsia="Arial Unicode MS" w:hAnsi="Arial Unicode MS" w:cs="Arial Unicode MS"/>
+        </w:rPr>
+        <w:lastRenderedPageBreak/>
+        <w:tab/>
+      </w:r>
+      <w:r>
+        <w:rPr>
+          <w:rFonts w:ascii="Arial Unicode MS" w:eastAsia="Arial Unicode MS" w:hAnsi="Arial Unicode MS" w:cs="Arial Unicode MS"/>
+        </w:rPr>
+        <w:tab/>
+      </w:r>
+      <w:r>
+        <w:rPr>
+          <w:rFonts w:ascii="Arial Unicode MS" w:eastAsia="Arial Unicode MS" w:hAnsi="Arial Unicode MS" w:cs="Arial Unicode MS"/>
+        </w:rPr>
+        <w:tab/>
+      </w:r>
+      <w:r>
+        <w:rPr>
+          <w:rFonts w:ascii="Arial Unicode MS" w:eastAsia="Arial Unicode MS" w:hAnsi="Arial Unicode MS" w:cs="Arial Unicode MS"/>
+        </w:rPr>
+        <w:tab/>
+      </w:r>
+      <w:r>
+        <w:rPr>
+          <w:rFonts w:ascii="Arial Unicode MS" w:eastAsia="Arial Unicode MS" w:hAnsi="Arial Unicode MS" w:cs="Arial Unicode MS"/>
+        </w:rPr>
+        <w:tab/>
+        <w:t>break</w:t>
+      </w:r>
+    </w:p>
+    <w:p>
+      <w:pPr>
+        <w:pBdr>
+          <w:top w:val="nil"/>
+          <w:left w:val="nil"/>
+          <w:bottom w:val="nil"/>
+          <w:right w:val="nil"/>
+          <w:between w:val="nil"/>
+        </w:pBdr>
+        <w:rPr>
+          <w:rFonts w:ascii="Arial Unicode MS" w:eastAsia="Arial Unicode MS" w:hAnsi="Arial Unicode MS" w:cs="Arial Unicode MS"/>
+        </w:rPr>
+      </w:pPr>
+      <w:r>
+        <w:rPr>
+          <w:rFonts w:ascii="Arial Unicode MS" w:eastAsia="Arial Unicode MS" w:hAnsi="Arial Unicode MS" w:cs="Arial Unicode MS"/>
+        </w:rPr>
+        <w:tab/>
+        <w:t>def pre_</w:t>
+      </w:r>
+      <w:r>
+        <w:rPr>
+          <w:rFonts w:ascii="Arial Unicode MS" w:eastAsia="Arial Unicode MS" w:hAnsi="Arial Unicode MS" w:cs="Arial Unicode MS"/>
+        </w:rPr>
+        <w:t>order(</w:t>
+      </w:r>
+      <w:r>
+        <w:rPr>
+          <w:rFonts w:ascii="Arial Unicode MS" w:eastAsia="Arial Unicode MS" w:hAnsi="Arial Unicode MS" w:cs="Arial Unicode MS"/>
+        </w:rPr>
+        <w:t>current</w:t>
+      </w:r>
+      <w:r>
+        <w:rPr>
+          <w:rFonts w:ascii="Arial Unicode MS" w:eastAsia="Arial Unicode MS" w:hAnsi="Arial Unicode MS" w:cs="Arial Unicode MS"/>
+        </w:rPr>
+        <w:t>):</w:t>
+      </w:r>
+    </w:p>
+    <w:p>
+      <w:pPr>
+        <w:pBdr>
+          <w:top w:val="nil"/>
+          <w:left w:val="nil"/>
+          <w:bottom w:val="nil"/>
+          <w:right w:val="nil"/>
+          <w:between w:val="nil"/>
+        </w:pBdr>
+        <w:rPr>
+          <w:rFonts w:ascii="Arial Unicode MS" w:eastAsia="Arial Unicode MS" w:hAnsi="Arial Unicode MS" w:cs="Arial Unicode MS"/>
+        </w:rPr>
+      </w:pPr>
+      <w:r>
+        <w:rPr>
+          <w:rFonts w:ascii="Arial Unicode MS" w:eastAsia="Arial Unicode MS" w:hAnsi="Arial Unicode MS" w:cs="Arial Unicode MS"/>
+        </w:rPr>
+        <w:tab/>
+      </w:r>
+      <w:r>
+        <w:rPr>
+          <w:rFonts w:ascii="Arial Unicode MS" w:eastAsia="Arial Unicode MS" w:hAnsi="Arial Unicode MS" w:cs="Arial Unicode MS"/>
+        </w:rPr>
+        <w:tab/>
+        <w:t>if not current:</w:t>
+      </w:r>
+    </w:p>
+    <w:p>
+      <w:pPr>
+        <w:pBdr>
+          <w:top w:val="nil"/>
+          <w:left w:val="nil"/>
+          <w:bottom w:val="nil"/>
+          <w:right w:val="nil"/>
+          <w:between w:val="nil"/>
+        </w:pBdr>
+        <w:rPr>
+          <w:rFonts w:ascii="Arial Unicode MS" w:eastAsia="Arial Unicode MS" w:hAnsi="Arial Unicode MS" w:cs="Arial Unicode MS"/>
+        </w:rPr>
+      </w:pPr>
+      <w:r>
+        <w:rPr>
+          <w:rFonts w:ascii="Arial Unicode MS" w:eastAsia="Arial Unicode MS" w:hAnsi="Arial Unicode MS" w:cs="Arial Unicode MS"/>
+        </w:rPr>
+        <w:tab/>
+      </w:r>
+      <w:r>
+        <w:rPr>
+          <w:rFonts w:ascii="Arial Unicode MS" w:eastAsia="Arial Unicode MS" w:hAnsi="Arial Unicode MS" w:cs="Arial Unicode MS"/>
+        </w:rPr>
+        <w:tab/>
+      </w:r>
+      <w:r>
+        <w:rPr>
+          <w:rFonts w:ascii="Arial Unicode MS" w:eastAsia="Arial Unicode MS" w:hAnsi="Arial Unicode MS" w:cs="Arial Unicode MS"/>
+        </w:rPr>
+        <w:tab/>
+        <w:t>return</w:t>
+      </w:r>
+    </w:p>
+    <w:p>
+      <w:pPr>
+        <w:pBdr>
+          <w:top w:val="nil"/>
+          <w:left w:val="nil"/>
+          <w:bottom w:val="nil"/>
+          <w:right w:val="nil"/>
+          <w:between w:val="nil"/>
+        </w:pBdr>
+        <w:rPr>
+          <w:rFonts w:ascii="Arial Unicode MS" w:eastAsia="Arial Unicode MS" w:hAnsi="Arial Unicode MS" w:cs="Arial Unicode MS"/>
+        </w:rPr>
+      </w:pPr>
+      <w:r>
+        <w:rPr>
+          <w:rFonts w:ascii="Arial Unicode MS" w:eastAsia="Arial Unicode MS" w:hAnsi="Arial Unicode MS" w:cs="Arial Unicode MS"/>
+        </w:rPr>
+        <w:tab/>
+      </w:r>
+      <w:r>
+        <w:rPr>
+          <w:rFonts w:ascii="Arial Unicode MS" w:eastAsia="Arial Unicode MS" w:hAnsi="Arial Unicode MS" w:cs="Arial Unicode MS"/>
+        </w:rPr>
+        <w:tab/>
+        <w:t>else:</w:t>
+      </w:r>
+    </w:p>
+    <w:p>
+      <w:pPr>
+        <w:pBdr>
+          <w:top w:val="nil"/>
+          <w:left w:val="nil"/>
+          <w:bottom w:val="nil"/>
+          <w:right w:val="nil"/>
+          <w:between w:val="nil"/>
+        </w:pBdr>
+        <w:rPr>
+          <w:rFonts w:ascii="Arial Unicode MS" w:eastAsia="Arial Unicode MS" w:hAnsi="Arial Unicode MS" w:cs="Arial Unicode MS"/>
+        </w:rPr>
+      </w:pPr>
+      <w:r>
+        <w:rPr>
+          <w:rFonts w:ascii="Arial Unicode MS" w:eastAsia="Arial Unicode MS" w:hAnsi="Arial Unicode MS" w:cs="Arial Unicode MS"/>
+        </w:rPr>
+        <w:tab/>
+      </w:r>
+      <w:r>
+        <w:rPr>
+          <w:rFonts w:ascii="Arial Unicode MS" w:eastAsia="Arial Unicode MS" w:hAnsi="Arial Unicode MS" w:cs="Arial Unicode MS"/>
+        </w:rPr>
+        <w:tab/>
+      </w:r>
+      <w:r>
+        <w:rPr>
+          <w:rFonts w:ascii="Arial Unicode MS" w:eastAsia="Arial Unicode MS" w:hAnsi="Arial Unicode MS" w:cs="Arial Unicode MS"/>
+        </w:rPr>
+        <w:tab/>
+        <w:t>print(current.data)</w:t>
+      </w:r>
+    </w:p>
+    <w:p>
+      <w:pPr>
+        <w:pBdr>
+          <w:top w:val="nil"/>
+          <w:left w:val="nil"/>
+          <w:bottom w:val="nil"/>
+          <w:right w:val="nil"/>
+          <w:between w:val="nil"/>
+        </w:pBdr>
+        <w:rPr>
+          <w:rFonts w:ascii="Arial Unicode MS" w:eastAsia="Arial Unicode MS" w:hAnsi="Arial Unicode MS" w:cs="Arial Unicode MS"/>
+        </w:rPr>
+      </w:pPr>
+      <w:r>
+        <w:rPr>
+          <w:rFonts w:ascii="Arial Unicode MS" w:eastAsia="Arial Unicode MS" w:hAnsi="Arial Unicode MS" w:cs="Arial Unicode MS"/>
+        </w:rPr>
+        <w:tab/>
+      </w:r>
+      <w:r>
+        <w:rPr>
+          <w:rFonts w:ascii="Arial Unicode MS" w:eastAsia="Arial Unicode MS" w:hAnsi="Arial Unicode MS" w:cs="Arial Unicode MS"/>
+        </w:rPr>
+        <w:tab/>
+      </w:r>
+      <w:r>
+        <w:rPr>
+          <w:rFonts w:ascii="Arial Unicode MS" w:eastAsia="Arial Unicode MS" w:hAnsi="Arial Unicode MS" w:cs="Arial Unicode MS"/>
+        </w:rPr>
+        <w:tab/>
+        <w:t>pre_order(current.left_child)</w:t>
+      </w:r>
+    </w:p>
+    <w:p>
+      <w:pPr>
+        <w:pBdr>
+          <w:top w:val="nil"/>
+          <w:left w:val="nil"/>
+          <w:bottom w:val="nil"/>
+          <w:right w:val="nil"/>
+          <w:between w:val="nil"/>
+        </w:pBdr>
+        <w:rPr>
+          <w:rFonts w:ascii="Arial Unicode MS" w:eastAsia="Arial Unicode MS" w:hAnsi="Arial Unicode MS" w:cs="Arial Unicode MS"/>
+        </w:rPr>
+      </w:pPr>
+      <w:r>
+        <w:rPr>
+          <w:rFonts w:ascii="Arial Unicode MS" w:eastAsia="Arial Unicode MS" w:hAnsi="Arial Unicode MS" w:cs="Arial Unicode MS"/>
+        </w:rPr>
+        <w:tab/>
+      </w:r>
+      <w:r>
+        <w:rPr>
+          <w:rFonts w:ascii="Arial Unicode MS" w:eastAsia="Arial Unicode MS" w:hAnsi="Arial Unicode MS" w:cs="Arial Unicode MS"/>
+        </w:rPr>
+        <w:tab/>
+      </w:r>
+      <w:r>
+        <w:rPr>
+          <w:rFonts w:ascii="Arial Unicode MS" w:eastAsia="Arial Unicode MS" w:hAnsi="Arial Unicode MS" w:cs="Arial Unicode MS"/>
+        </w:rPr>
+        <w:tab/>
+        <w:t>pre_order(current.right_child)</w:t>
+      </w:r>
+    </w:p>
+    <w:p>
+      <w:pPr>
+        <w:pBdr>
+          <w:top w:val="nil"/>
+          <w:left w:val="nil"/>
+          <w:bottom w:val="nil"/>
+          <w:right w:val="nil"/>
+          <w:between w:val="nil"/>
+        </w:pBdr>
+        <w:rPr>
+          <w:rFonts w:ascii="Arial Unicode MS" w:eastAsia="Arial Unicode MS" w:hAnsi="Arial Unicode MS" w:cs="Arial Unicode MS" w:hint="eastAsia"/>
+        </w:rPr>
+      </w:pPr>
+      <w:r>
+        <w:rPr>
+          <w:rFonts w:ascii="Arial Unicode MS" w:eastAsia="Arial Unicode MS" w:hAnsi="Arial Unicode MS" w:cs="Arial Unicode MS"/>
+        </w:rPr>
+        <w:tab/>
+        <w:t># in_order traverse and post_order traverse can be implemented similarly</w:t>
       </w:r>
       <w:bookmarkStart w:id="0" w:name="_GoBack"/>
       <w:bookmarkEnd w:id="0"/>
-      <w:r>
-        <w:rPr>
-          <w:rFonts w:ascii="Arial Unicode MS" w:eastAsia="Arial Unicode MS" w:hAnsi="Arial Unicode MS" w:cs="Arial Unicode MS"/>
-        </w:rPr>
-        <w:t>hi</w:t>
-      </w:r>
-      <w:r>
-        <w:rPr>
-          <w:rFonts w:ascii="Arial Unicode MS" w:eastAsia="Arial Unicode MS" w:hAnsi="Arial Unicode MS" w:cs="Arial Unicode MS"/>
-        </w:rPr>
-        <w:t>l</w:t>
-      </w:r>
-      <w:r>
-        <w:rPr>
-          <w:rFonts w:ascii="Arial Unicode MS" w:eastAsia="Arial Unicode MS" w:hAnsi="Arial Unicode MS" w:cs="Arial Unicode MS"/>
-        </w:rPr>
-        <w:t>d = Node(value)</w:t>
-      </w:r>
-    </w:p>
-    <w:p>
-      <w:pPr>
-        <w:pBdr>
-          <w:top w:val="nil"/>
-          <w:left w:val="nil"/>
-          <w:bottom w:val="nil"/>
-          <w:right w:val="nil"/>
-          <w:between w:val="nil"/>
-        </w:pBdr>
-        <w:rPr>
-          <w:rFonts w:ascii="Arial Unicode MS" w:eastAsia="Arial Unicode MS" w:hAnsi="Arial Unicode MS" w:cs="Arial Unicode MS"/>
-        </w:rPr>
-      </w:pPr>
-      <w:r>
-        <w:rPr>
-          <w:rFonts w:ascii="Arial Unicode MS" w:eastAsia="Arial Unicode MS" w:hAnsi="Arial Unicode MS" w:cs="Arial Unicode MS"/>
-        </w:rPr>
-        <w:tab/>
-      </w:r>
-      <w:r>
-        <w:rPr>
-          <w:rFonts w:ascii="Arial Unicode MS" w:eastAsia="Arial Unicode MS" w:hAnsi="Arial Unicode MS" w:cs="Arial Unicode MS"/>
-        </w:rPr>
-        <w:tab/>
-      </w:r>
-      <w:r>
-        <w:rPr>
-          <w:rFonts w:ascii="Arial Unicode MS" w:eastAsia="Arial Unicode MS" w:hAnsi="Arial Unicode MS" w:cs="Arial Unicode MS"/>
-        </w:rPr>
-        <w:tab/>
-      </w:r>
-      <w:r>
-        <w:rPr>
-          <w:rFonts w:ascii="Arial Unicode MS" w:eastAsia="Arial Unicode MS" w:hAnsi="Arial Unicode MS" w:cs="Arial Unicode MS"/>
-        </w:rPr>
-        <w:tab/>
-      </w:r>
-      <w:r>
-        <w:rPr>
-          <w:rFonts w:ascii="Arial Unicode MS" w:eastAsia="Arial Unicode MS" w:hAnsi="Arial Unicode MS" w:cs="Arial Unicode MS"/>
-        </w:rPr>
-        <w:tab/>
-      </w:r>
-      <w:r>
-        <w:rPr>
-          <w:rFonts w:ascii="Arial Unicode MS" w:eastAsia="Arial Unicode MS" w:hAnsi="Arial Unicode MS" w:cs="Arial Unicode MS"/>
-        </w:rPr>
-        <w:tab/>
-        <w:t>break</w:t>
-      </w:r>
-    </w:p>
-    <w:p>
-      <w:pPr>
-        <w:pBdr>
-          <w:top w:val="nil"/>
-          <w:left w:val="nil"/>
-          <w:bottom w:val="nil"/>
-          <w:right w:val="nil"/>
-          <w:between w:val="nil"/>
-        </w:pBdr>
-        <w:rPr>
-          <w:rFonts w:ascii="Arial Unicode MS" w:eastAsia="Arial Unicode MS" w:hAnsi="Arial Unicode MS" w:cs="Arial Unicode MS"/>
-        </w:rPr>
-      </w:pPr>
-      <w:r>
-        <w:rPr>
-          <w:rFonts w:ascii="Arial Unicode MS" w:eastAsia="Arial Unicode MS" w:hAnsi="Arial Unicode MS" w:cs="Arial Unicode MS"/>
-        </w:rPr>
-        <w:tab/>
-      </w:r>
-      <w:r>
-        <w:rPr>
-          <w:rFonts w:ascii="Arial Unicode MS" w:eastAsia="Arial Unicode MS" w:hAnsi="Arial Unicode MS" w:cs="Arial Unicode MS"/>
-        </w:rPr>
-        <w:tab/>
-      </w:r>
-      <w:r>
-        <w:rPr>
-          <w:rFonts w:ascii="Arial Unicode MS" w:eastAsia="Arial Unicode MS" w:hAnsi="Arial Unicode MS" w:cs="Arial Unicode MS"/>
-        </w:rPr>
-        <w:tab/>
-      </w:r>
-      <w:r>
-        <w:rPr>
-          <w:rFonts w:ascii="Arial Unicode MS" w:eastAsia="Arial Unicode MS" w:hAnsi="Arial Unicode MS" w:cs="Arial Unicode MS"/>
-        </w:rPr>
-        <w:tab/>
-        <w:t>else:</w:t>
-      </w:r>
-    </w:p>
-    <w:p>
-      <w:pPr>
-        <w:pBdr>
-          <w:top w:val="nil"/>
-          <w:left w:val="nil"/>
-          <w:bottom w:val="nil"/>
-          <w:right w:val="nil"/>
-          <w:between w:val="nil"/>
-        </w:pBdr>
-        <w:rPr>
-          <w:rFonts w:ascii="Arial Unicode MS" w:eastAsia="Arial Unicode MS" w:hAnsi="Arial Unicode MS" w:cs="Arial Unicode MS"/>
-        </w:rPr>
-      </w:pPr>
-      <w:r>
-        <w:rPr>
-          <w:rFonts w:ascii="Arial Unicode MS" w:eastAsia="Arial Unicode MS" w:hAnsi="Arial Unicode MS" w:cs="Arial Unicode MS"/>
-        </w:rPr>
-        <w:lastRenderedPageBreak/>
-        <w:tab/>
-      </w:r>
-      <w:r>
-        <w:rPr>
-          <w:rFonts w:ascii="Arial Unicode MS" w:eastAsia="Arial Unicode MS" w:hAnsi="Arial Unicode MS" w:cs="Arial Unicode MS"/>
-        </w:rPr>
-        <w:tab/>
-      </w:r>
-      <w:r>
-        <w:rPr>
-          <w:rFonts w:ascii="Arial Unicode MS" w:eastAsia="Arial Unicode MS" w:hAnsi="Arial Unicode MS" w:cs="Arial Unicode MS"/>
-        </w:rPr>
-        <w:tab/>
-      </w:r>
-      <w:r>
-        <w:rPr>
-          <w:rFonts w:ascii="Arial Unicode MS" w:eastAsia="Arial Unicode MS" w:hAnsi="Arial Unicode MS" w:cs="Arial Unicode MS"/>
-        </w:rPr>
-        <w:tab/>
-      </w:r>
-      <w:r>
-        <w:rPr>
-          <w:rFonts w:ascii="Arial Unicode MS" w:eastAsia="Arial Unicode MS" w:hAnsi="Arial Unicode MS" w:cs="Arial Unicode MS"/>
-        </w:rPr>
-        <w:tab/>
-        <w:t>break</w:t>
-      </w:r>
-    </w:p>
-    <w:p>
-      <w:pPr>
-        <w:pBdr>
-          <w:top w:val="nil"/>
-          <w:left w:val="nil"/>
-          <w:bottom w:val="nil"/>
-          <w:right w:val="nil"/>
-          <w:between w:val="nil"/>
-        </w:pBdr>
-        <w:rPr>
-          <w:rFonts w:ascii="Arial Unicode MS" w:eastAsia="Arial Unicode MS" w:hAnsi="Arial Unicode MS" w:cs="Arial Unicode MS"/>
-        </w:rPr>
-      </w:pPr>
-      <w:r>
-        <w:rPr>
-          <w:rFonts w:ascii="Arial Unicode MS" w:eastAsia="Arial Unicode MS" w:hAnsi="Arial Unicode MS" w:cs="Arial Unicode MS"/>
-        </w:rPr>
-        <w:tab/>
-        <w:t>def pre_</w:t>
-      </w:r>
-      <w:r>
-        <w:rPr>
-          <w:rFonts w:ascii="Arial Unicode MS" w:eastAsia="Arial Unicode MS" w:hAnsi="Arial Unicode MS" w:cs="Arial Unicode MS"/>
-        </w:rPr>
-        <w:t>order(</w:t>
-      </w:r>
-      <w:r>
-        <w:rPr>
-          <w:rFonts w:ascii="Arial Unicode MS" w:eastAsia="Arial Unicode MS" w:hAnsi="Arial Unicode MS" w:cs="Arial Unicode MS"/>
-        </w:rPr>
-        <w:t>current</w:t>
-      </w:r>
-      <w:r>
-        <w:rPr>
-          <w:rFonts w:ascii="Arial Unicode MS" w:eastAsia="Arial Unicode MS" w:hAnsi="Arial Unicode MS" w:cs="Arial Unicode MS"/>
-        </w:rPr>
-        <w:t>):</w:t>
-      </w:r>
-    </w:p>
-    <w:p>
-      <w:pPr>
-        <w:pBdr>
-          <w:top w:val="nil"/>
-          <w:left w:val="nil"/>
-          <w:bottom w:val="nil"/>
-          <w:right w:val="nil"/>
-          <w:between w:val="nil"/>
-        </w:pBdr>
-        <w:rPr>
-          <w:rFonts w:ascii="Arial Unicode MS" w:eastAsia="Arial Unicode MS" w:hAnsi="Arial Unicode MS" w:cs="Arial Unicode MS"/>
-        </w:rPr>
-      </w:pPr>
-      <w:r>
-        <w:rPr>
-          <w:rFonts w:ascii="Arial Unicode MS" w:eastAsia="Arial Unicode MS" w:hAnsi="Arial Unicode MS" w:cs="Arial Unicode MS"/>
-        </w:rPr>
-        <w:tab/>
-      </w:r>
-      <w:r>
-        <w:rPr>
-          <w:rFonts w:ascii="Arial Unicode MS" w:eastAsia="Arial Unicode MS" w:hAnsi="Arial Unicode MS" w:cs="Arial Unicode MS"/>
-        </w:rPr>
-        <w:tab/>
-        <w:t>if not current:</w:t>
-      </w:r>
-    </w:p>
-    <w:p>
-      <w:pPr>
-        <w:pBdr>
-          <w:top w:val="nil"/>
-          <w:left w:val="nil"/>
-          <w:bottom w:val="nil"/>
-          <w:right w:val="nil"/>
-          <w:between w:val="nil"/>
-        </w:pBdr>
-        <w:rPr>
-          <w:rFonts w:ascii="Arial Unicode MS" w:eastAsia="Arial Unicode MS" w:hAnsi="Arial Unicode MS" w:cs="Arial Unicode MS"/>
-        </w:rPr>
-      </w:pPr>
-      <w:r>
-        <w:rPr>
-          <w:rFonts w:ascii="Arial Unicode MS" w:eastAsia="Arial Unicode MS" w:hAnsi="Arial Unicode MS" w:cs="Arial Unicode MS"/>
-        </w:rPr>
-        <w:tab/>
-      </w:r>
-      <w:r>
-        <w:rPr>
-          <w:rFonts w:ascii="Arial Unicode MS" w:eastAsia="Arial Unicode MS" w:hAnsi="Arial Unicode MS" w:cs="Arial Unicode MS"/>
-        </w:rPr>
-        <w:tab/>
-      </w:r>
-      <w:r>
-        <w:rPr>
-          <w:rFonts w:ascii="Arial Unicode MS" w:eastAsia="Arial Unicode MS" w:hAnsi="Arial Unicode MS" w:cs="Arial Unicode MS"/>
-        </w:rPr>
-        <w:tab/>
-        <w:t>return</w:t>
-      </w:r>
-    </w:p>
-    <w:p>
-      <w:pPr>
-        <w:pBdr>
-          <w:top w:val="nil"/>
-          <w:left w:val="nil"/>
-          <w:bottom w:val="nil"/>
-          <w:right w:val="nil"/>
-          <w:between w:val="nil"/>
-        </w:pBdr>
-        <w:rPr>
-          <w:rFonts w:ascii="Arial Unicode MS" w:eastAsia="Arial Unicode MS" w:hAnsi="Arial Unicode MS" w:cs="Arial Unicode MS"/>
-        </w:rPr>
-      </w:pPr>
-      <w:r>
-        <w:rPr>
-          <w:rFonts w:ascii="Arial Unicode MS" w:eastAsia="Arial Unicode MS" w:hAnsi="Arial Unicode MS" w:cs="Arial Unicode MS"/>
-        </w:rPr>
-        <w:tab/>
-      </w:r>
-      <w:r>
-        <w:rPr>
-          <w:rFonts w:ascii="Arial Unicode MS" w:eastAsia="Arial Unicode MS" w:hAnsi="Arial Unicode MS" w:cs="Arial Unicode MS"/>
-        </w:rPr>
-        <w:tab/>
-        <w:t>else:</w:t>
-      </w:r>
-    </w:p>
-    <w:p>
-      <w:pPr>
-        <w:pBdr>
-          <w:top w:val="nil"/>
-          <w:left w:val="nil"/>
-          <w:bottom w:val="nil"/>
-          <w:right w:val="nil"/>
-          <w:between w:val="nil"/>
-        </w:pBdr>
-        <w:rPr>
-          <w:rFonts w:ascii="Arial Unicode MS" w:eastAsia="Arial Unicode MS" w:hAnsi="Arial Unicode MS" w:cs="Arial Unicode MS"/>
-        </w:rPr>
-      </w:pPr>
-      <w:r>
-        <w:rPr>
-          <w:rFonts w:ascii="Arial Unicode MS" w:eastAsia="Arial Unicode MS" w:hAnsi="Arial Unicode MS" w:cs="Arial Unicode MS"/>
-        </w:rPr>
-        <w:tab/>
-      </w:r>
-      <w:r>
-        <w:rPr>
-          <w:rFonts w:ascii="Arial Unicode MS" w:eastAsia="Arial Unicode MS" w:hAnsi="Arial Unicode MS" w:cs="Arial Unicode MS"/>
-        </w:rPr>
-        <w:tab/>
-      </w:r>
-      <w:r>
-        <w:rPr>
-          <w:rFonts w:ascii="Arial Unicode MS" w:eastAsia="Arial Unicode MS" w:hAnsi="Arial Unicode MS" w:cs="Arial Unicode MS"/>
-        </w:rPr>
-        <w:tab/>
-        <w:t>print(current.data)</w:t>
-      </w:r>
-    </w:p>
-    <w:p>
-      <w:pPr>
-        <w:pBdr>
-          <w:top w:val="nil"/>
-          <w:left w:val="nil"/>
-          <w:bottom w:val="nil"/>
-          <w:right w:val="nil"/>
-          <w:between w:val="nil"/>
-        </w:pBdr>
-        <w:rPr>
-          <w:rFonts w:ascii="Arial Unicode MS" w:eastAsia="Arial Unicode MS" w:hAnsi="Arial Unicode MS" w:cs="Arial Unicode MS"/>
-        </w:rPr>
-      </w:pPr>
-      <w:r>
-        <w:rPr>
-          <w:rFonts w:ascii="Arial Unicode MS" w:eastAsia="Arial Unicode MS" w:hAnsi="Arial Unicode MS" w:cs="Arial Unicode MS"/>
-        </w:rPr>
-        <w:tab/>
-      </w:r>
-      <w:r>
-        <w:rPr>
-          <w:rFonts w:ascii="Arial Unicode MS" w:eastAsia="Arial Unicode MS" w:hAnsi="Arial Unicode MS" w:cs="Arial Unicode MS"/>
-        </w:rPr>
-        <w:tab/>
-      </w:r>
-      <w:r>
-        <w:rPr>
-          <w:rFonts w:ascii="Arial Unicode MS" w:eastAsia="Arial Unicode MS" w:hAnsi="Arial Unicode MS" w:cs="Arial Unicode MS"/>
-        </w:rPr>
-        <w:tab/>
-        <w:t>pre_order(current.left_child)</w:t>
-      </w:r>
-    </w:p>
-    <w:p>
-      <w:pPr>
-        <w:pBdr>
-          <w:top w:val="nil"/>
-          <w:left w:val="nil"/>
-          <w:bottom w:val="nil"/>
-          <w:right w:val="nil"/>
-          <w:between w:val="nil"/>
-        </w:pBdr>
-        <w:rPr>
-          <w:rFonts w:ascii="Arial Unicode MS" w:eastAsia="Arial Unicode MS" w:hAnsi="Arial Unicode MS" w:cs="Arial Unicode MS"/>
-        </w:rPr>
-      </w:pPr>
-      <w:r>
-        <w:rPr>
-          <w:rFonts w:ascii="Arial Unicode MS" w:eastAsia="Arial Unicode MS" w:hAnsi="Arial Unicode MS" w:cs="Arial Unicode MS"/>
-        </w:rPr>
-        <w:tab/>
-      </w:r>
-      <w:r>
-        <w:rPr>
-          <w:rFonts w:ascii="Arial Unicode MS" w:eastAsia="Arial Unicode MS" w:hAnsi="Arial Unicode MS" w:cs="Arial Unicode MS"/>
-        </w:rPr>
-        <w:tab/>
-      </w:r>
-      <w:r>
-        <w:rPr>
-          <w:rFonts w:ascii="Arial Unicode MS" w:eastAsia="Arial Unicode MS" w:hAnsi="Arial Unicode MS" w:cs="Arial Unicode MS"/>
-        </w:rPr>
-        <w:tab/>
-        <w:t>pre_order(current.right_child)</w:t>
-      </w:r>
     </w:p>
     <w:p>
       <w:pPr>
@@ -1498,13 +1496,13 @@
           <w:between w:val="nil"/>
         </w:pBdr>
         <w:rPr>
+          <w:rFonts w:ascii="Arial Unicode MS" w:eastAsia="Arial Unicode MS" w:hAnsi="Arial Unicode MS" w:cs="Arial Unicode MS"/>
+        </w:rPr>
+      </w:pPr>
+      <w:r>
+        <w:rPr>
           <w:rFonts w:ascii="Arial Unicode MS" w:eastAsia="Arial Unicode MS" w:hAnsi="Arial Unicode MS" w:cs="Arial Unicode MS" w:hint="eastAsia"/>
         </w:rPr>
-      </w:pPr>
-      <w:r>
-        <w:rPr>
-          <w:rFonts w:ascii="Arial Unicode MS" w:eastAsia="Arial Unicode MS" w:hAnsi="Arial Unicode MS" w:cs="Arial Unicode MS" w:hint="eastAsia"/>
-        </w:rPr>
         <w:t>t</w:t>
       </w:r>
       <w:r>
@@ -1524,7 +1522,7 @@
           <w:between w:val="nil"/>
         </w:pBdr>
         <w:rPr>
-          <w:rFonts w:ascii="Arial Unicode MS" w:eastAsia="Arial Unicode MS" w:hAnsi="Arial Unicode MS" w:cs="Arial Unicode MS" w:hint="eastAsia"/>
+          <w:rFonts w:ascii="Arial Unicode MS" w:eastAsia="Arial Unicode MS" w:hAnsi="Arial Unicode MS" w:cs="Arial Unicode MS"/>
         </w:rPr>
       </w:pPr>
     </w:p>

</xml_diff>